<commit_message>
Updated document and added PDF
</commit_message>
<xml_diff>
--- a/docs/verslag_graduaatsproef_dietbrand_tollenaere.docx
+++ b/docs/verslag_graduaatsproef_dietbrand_tollenaere.docx
@@ -1083,7 +1083,7 @@
             <w:noProof/>
             <w:webHidden/>
           </w:rPr>
-          <w:t>22</w:t>
+          <w:t>23</w:t>
         </w:r>
         <w:r>
           <w:rPr>
@@ -1161,7 +1161,7 @@
             <w:noProof/>
             <w:webHidden/>
           </w:rPr>
-          <w:t>23</w:t>
+          <w:t>24</w:t>
         </w:r>
         <w:r>
           <w:rPr>
@@ -1239,7 +1239,7 @@
             <w:noProof/>
             <w:webHidden/>
           </w:rPr>
-          <w:t>24</w:t>
+          <w:t>25</w:t>
         </w:r>
         <w:r>
           <w:rPr>
@@ -5898,6 +5898,11 @@
         <w:docPartUnique/>
       </w:docPartObj>
     </w:sdtPr>
+    <w:sdtEndPr>
+      <w:rPr>
+        <w:rStyle w:val="PageNumber"/>
+      </w:rPr>
+    </w:sdtEndPr>
     <w:sdtContent>
       <w:p>
         <w:pPr>
@@ -5950,6 +5955,11 @@
         <w:docPartUnique/>
       </w:docPartObj>
     </w:sdtPr>
+    <w:sdtEndPr>
+      <w:rPr>
+        <w:rStyle w:val="PageNumber"/>
+      </w:rPr>
+    </w:sdtEndPr>
     <w:sdtContent>
       <w:p>
         <w:pPr>
@@ -6066,6 +6076,11 @@
         <w:docPartUnique/>
       </w:docPartObj>
     </w:sdtPr>
+    <w:sdtEndPr>
+      <w:rPr>
+        <w:rStyle w:val="PageNumber"/>
+      </w:rPr>
+    </w:sdtEndPr>
     <w:sdtContent>
       <w:p>
         <w:pPr>

</xml_diff>